<commit_message>
Versión 2 de esquemático, por GC.
</commit_message>
<xml_diff>
--- a/Docs/Arquitectura PCB principal.docx
+++ b/Docs/Arquitectura PCB principal.docx
@@ -39,22 +39,7 @@
         <w:pStyle w:val="Standard"/>
       </w:pPr>
       <w:r>
-        <w:t>Se presenta</w:t>
-      </w:r>
-      <w:r>
-        <w:t xml:space="preserve"> un esquema de bloques e información general para el diseño de los esquemáticos y el circuito impreso de la placa principal del prototipo Beta 2024 de ISPEL. Este documento integra las partes descriptas en los documentos de “Detalle de PCB…” de Búfer, Amplificador</w:t>
-      </w:r>
-      <w:r>
-        <w:t xml:space="preserve">, </w:t>
-      </w:r>
-      <w:r>
-        <w:t>Fuente</w:t>
-      </w:r>
-      <w:r>
-        <w:t xml:space="preserve"> y Señal de Prueba</w:t>
-      </w:r>
-      <w:r>
-        <w:t>.</w:t>
+        <w:t>Se presenta un esquema de bloques e información general para el diseño de los esquemáticos y el circuito impreso de la placa principal del prototipo Beta 2024 de ISPEL. Este documento integra las partes descriptas en los documentos de “Detalle de PCB…” de Búfer, Amplificador, Fuente y Señal de Prueba.</w:t>
       </w:r>
     </w:p>
     <w:p>
@@ -697,49 +682,19 @@
         <w:t xml:space="preserve">, “Detalle de diseño para PCB del Búfer” </w:t>
       </w:r>
       <w:r>
-        <w:t>[</w:t>
-      </w:r>
-      <w:r>
-        <w:t>3</w:t>
-      </w:r>
-      <w:r>
-        <w:t>]</w:t>
-      </w:r>
-      <w:r>
-        <w:t xml:space="preserve"> </w:t>
+        <w:t xml:space="preserve">[3] </w:t>
       </w:r>
       <w:r>
         <w:t>y “Detalle de diseño para PCB de Fuente”</w:t>
       </w:r>
       <w:r>
-        <w:t xml:space="preserve"> </w:t>
-      </w:r>
-      <w:r>
-        <w:t>[</w:t>
-      </w:r>
-      <w:r>
-        <w:t>4</w:t>
-      </w:r>
-      <w:r>
-        <w:t>]</w:t>
+        <w:t xml:space="preserve"> [4]</w:t>
       </w:r>
       <w:r>
         <w:t>.</w:t>
       </w:r>
       <w:r>
-        <w:t xml:space="preserve"> Se debe consultar también “Detalle de diseño para PCB de la Señal de Prueba” </w:t>
-      </w:r>
-      <w:r>
-        <w:t>[</w:t>
-      </w:r>
-      <w:r>
-        <w:t>5</w:t>
-      </w:r>
-      <w:r>
-        <w:t>]</w:t>
-      </w:r>
-      <w:r>
-        <w:t>.</w:t>
+        <w:t xml:space="preserve"> Se debe consultar también “Detalle de diseño para PCB de la Señal de Prueba” [5].</w:t>
       </w:r>
     </w:p>
     <w:p>
@@ -783,27 +738,21 @@
       <w:pPr>
         <w:pStyle w:val="Standard"/>
       </w:pPr>
-    </w:p>
-    <w:p>
-      <w:pPr>
-        <w:pStyle w:val="Standard"/>
-        <w:keepNext/>
-      </w:pPr>
       <w:r>
         <w:rPr>
           <w:noProof/>
         </w:rPr>
         <w:drawing>
-          <wp:anchor distT="0" distB="0" distL="114300" distR="114300" simplePos="0" relativeHeight="4" behindDoc="0" locked="0" layoutInCell="1" allowOverlap="1" wp14:anchorId="6CCEC546" wp14:editId="53730531">
+          <wp:anchor distT="0" distB="0" distL="114300" distR="114300" simplePos="0" relativeHeight="4" behindDoc="0" locked="0" layoutInCell="1" allowOverlap="1" wp14:anchorId="6CCEC546" wp14:editId="064C64E9">
             <wp:simplePos x="0" y="0"/>
-            <wp:positionH relativeFrom="column">
-              <wp:align>center</wp:align>
+            <wp:positionH relativeFrom="margin">
+              <wp:align>right</wp:align>
             </wp:positionH>
             <wp:positionV relativeFrom="paragraph">
-              <wp:align>top</wp:align>
+              <wp:posOffset>332740</wp:posOffset>
             </wp:positionV>
-            <wp:extent cx="5690160" cy="4952880"/>
-            <wp:effectExtent l="0" t="0" r="5790" b="120"/>
+            <wp:extent cx="5689600" cy="4952365"/>
+            <wp:effectExtent l="0" t="0" r="6350" b="635"/>
             <wp:wrapSquare wrapText="bothSides"/>
             <wp:docPr id="1893758983" name="Imagen5"/>
             <wp:cNvGraphicFramePr/>
@@ -827,7 +776,7 @@
                   <pic:spPr>
                     <a:xfrm>
                       <a:off x="0" y="0"/>
-                      <a:ext cx="5690160" cy="4952880"/>
+                      <a:ext cx="5689600" cy="4952365"/>
                     </a:xfrm>
                     <a:prstGeom prst="rect">
                       <a:avLst/>
@@ -843,6 +792,12 @@
     <w:p>
       <w:pPr>
         <w:pStyle w:val="Standard"/>
+        <w:keepNext/>
+      </w:pPr>
+    </w:p>
+    <w:p>
+      <w:pPr>
+        <w:pStyle w:val="Standard"/>
         <w:jc w:val="center"/>
       </w:pPr>
       <w:r>
@@ -953,11 +908,11 @@
       </w:r>
       <w:proofErr w:type="spellEnd"/>
       <w:r>
-        <w:t xml:space="preserve"> se conectan a través de los pines 17 y 10 de CN7. No se pueden modificar estos pines. El Pin 6 de CN7 (AVDD) y Pin 1 de CN8 se conectan con V33REF de la Fuente. AGND se conecta con los pines GND. La cara inferior de la placa se diseñará </w:t>
+        <w:t xml:space="preserve"> se conectan a través de los pines 17 y 10 de CN7. No se pueden modificar estos pines. El Pin 6 de CN7 (AVDD) y Pin 1 de CN8 se conectan con V33REF de </w:t>
       </w:r>
       <w:r>
         <w:lastRenderedPageBreak/>
-        <w:t>casi completamente como GND para limitar interferencias y lograr una buena masa de 0 V. Se eligieron los pines 5 y 7 de CN7 para encender y apagar los amplificadores. Esto puede modificarse a cualquier pin GPIO (se evitó utilizar lo más posible los pines estándar de Arduino Uno).</w:t>
+        <w:t>la Fuente. AGND se conecta con los pines GND. La cara inferior de la placa se diseñará casi completamente como GND para limitar interferencias y lograr una buena masa de 0 V. Se eligieron los pines 5 y 7 de CN7 para encender y apagar los amplificadores. Esto puede modificarse a cualquier pin GPIO (se evitó utilizar lo más posible los pines estándar de Arduino Uno).</w:t>
       </w:r>
     </w:p>
     <w:p>

</xml_diff>